<commit_message>
modified:   Actividades/Actividad_9/KAGT_ACT9.cpp 	modified:   Actividades/Actividad_9/actividad_9.h 	new file:   Actividades/Actividad_CURP/KAGT_ACT_CURP.cpp 	new file:   Actividades/Actividad_CURP/empanadas.h 	modified:   Documentacion/Reportes/Actividad_8/GTKA_RP08_PE_ANEXOS.docx 	new file:   Documentacion/Reportes/Actividad_9/GTKA_RP09_PE.docx 	new file:   Documentacion/Reportes/Actividad_9/GTKA_RP09_PE.pdf 	new file:   Documentacion/Reportes/Actividad_9/GTKA_RP09_PE_ANEXOS.docx 	new file:   Documentacion/Reportes/Actividad_9/GTKA_RP09_PE_ANEXOS.pdf 	new file:   Documentacion/Reportes/Actividad_9/~$KA_RP09_PE_ANEXOS.docx 	new file:   Documentacion/Reportes/Actividad_9/~WRL1219.tmp
</commit_message>
<xml_diff>
--- a/Documentacion/Reportes/Actividad_8/GTKA_RP08_PE_ANEXOS.docx
+++ b/Documentacion/Reportes/Actividad_8/GTKA_RP08_PE_ANEXOS.docx
@@ -69,12 +69,13 @@
         <w:ind w:left="83"/>
         <w:jc w:val="center"/>
         <w:rPr>
-          <w:lang w:val="es-MX"/>
-        </w:rPr>
-      </w:pPr>
-      <w:r>
-        <w:rPr>
-          <w:rFonts w:ascii="Franklin Gothic" w:eastAsia="Franklin Gothic" w:hAnsi="Franklin Gothic" w:cs="Franklin Gothic"/>
+          <w:rFonts w:ascii="Bahnschrift" w:hAnsi="Bahnschrift"/>
+          <w:lang w:val="es-MX"/>
+        </w:rPr>
+      </w:pPr>
+      <w:r>
+        <w:rPr>
+          <w:rFonts w:ascii="Bahnschrift" w:eastAsia="Franklin Gothic" w:hAnsi="Bahnschrift" w:cs="Franklin Gothic"/>
           <w:b/>
           <w:sz w:val="60"/>
           <w:lang w:val="es-MX"/>
@@ -87,12 +88,13 @@
         <w:spacing w:after="95"/>
         <w:jc w:val="center"/>
         <w:rPr>
-          <w:lang w:val="es-MX"/>
-        </w:rPr>
-      </w:pPr>
-      <w:r>
-        <w:rPr>
-          <w:rFonts w:ascii="Arial" w:eastAsia="Arial" w:hAnsi="Arial" w:cs="Arial"/>
+          <w:rFonts w:ascii="Bahnschrift" w:hAnsi="Bahnschrift"/>
+          <w:lang w:val="es-MX"/>
+        </w:rPr>
+      </w:pPr>
+      <w:r>
+        <w:rPr>
+          <w:rFonts w:ascii="Bahnschrift" w:eastAsia="Arial" w:hAnsi="Bahnschrift" w:cs="Arial"/>
           <w:b/>
           <w:sz w:val="56"/>
           <w:lang w:val="es-MX"/>
@@ -105,12 +107,13 @@
         <w:spacing w:after="0"/>
         <w:jc w:val="center"/>
         <w:rPr>
-          <w:lang w:val="es-MX"/>
-        </w:rPr>
-      </w:pPr>
-      <w:r>
-        <w:rPr>
-          <w:rFonts w:ascii="Arial" w:eastAsia="Arial" w:hAnsi="Arial" w:cs="Arial"/>
+          <w:rFonts w:ascii="Bahnschrift" w:hAnsi="Bahnschrift"/>
+          <w:lang w:val="es-MX"/>
+        </w:rPr>
+      </w:pPr>
+      <w:r>
+        <w:rPr>
+          <w:rFonts w:ascii="Bahnschrift" w:eastAsia="Arial" w:hAnsi="Bahnschrift" w:cs="Arial"/>
           <w:b/>
           <w:sz w:val="56"/>
           <w:lang w:val="es-MX"/>
@@ -555,6 +558,7 @@
       <w:r>
         <w:rPr>
           <w:rFonts w:ascii="Arial" w:hAnsi="Arial" w:cs="Arial"/>
+          <w:noProof/>
           <w:sz w:val="24"/>
           <w:szCs w:val="24"/>
           <w:lang w:val="es-MX"/>
@@ -620,6 +624,7 @@
       <w:r>
         <w:rPr>
           <w:rFonts w:ascii="Arial" w:hAnsi="Arial" w:cs="Arial"/>
+          <w:noProof/>
           <w:sz w:val="24"/>
           <w:szCs w:val="24"/>
           <w:lang w:val="es-MX"/>
@@ -783,6 +788,7 @@
       <w:r>
         <w:rPr>
           <w:rFonts w:ascii="Arial" w:hAnsi="Arial" w:cs="Arial"/>
+          <w:noProof/>
           <w:sz w:val="24"/>
           <w:szCs w:val="24"/>
           <w:lang w:val="es-MX"/>
@@ -998,6 +1004,7 @@
       <w:r>
         <w:rPr>
           <w:rFonts w:ascii="Arial" w:hAnsi="Arial" w:cs="Arial"/>
+          <w:noProof/>
           <w:sz w:val="24"/>
           <w:szCs w:val="24"/>
           <w:lang w:val="es-MX"/>
@@ -1094,6 +1101,7 @@
       <w:r>
         <w:rPr>
           <w:rFonts w:ascii="Arial" w:hAnsi="Arial" w:cs="Arial"/>
+          <w:noProof/>
           <w:sz w:val="24"/>
           <w:szCs w:val="24"/>
           <w:lang w:val="es-MX"/>

</xml_diff>